<commit_message>
Changed format on Nakahira -KT
</commit_message>
<xml_diff>
--- a/++Templated Entries/READY/NAKAHIRA, Kō (Rea Amit) Templated KT.docx
+++ b/++Templated Entries/READY/NAKAHIRA, Kō (Rea Amit) Templated KT.docx
@@ -327,6 +327,7 @@
             </w:placeholder>
             <w:text/>
           </w:sdtPr>
+          <w:sdtEndPr/>
           <w:sdtContent>
             <w:tc>
               <w:tcPr>
@@ -344,9 +345,7 @@
                 </w:pPr>
                 <w:r>
                   <w:rPr>
-                    <w:rFonts w:ascii="Times New Roman" w:eastAsiaTheme="minorEastAsia" w:hAnsi="Times New Roman" w:cs="Times New Roman"/>
-                    <w:sz w:val="24"/>
-                    <w:szCs w:val="24"/>
+                    <w:rFonts w:eastAsiaTheme="minorEastAsia" w:cs="Times New Roman"/>
                     <w:lang w:val="en-CA" w:eastAsia="ja-JP"/>
                   </w:rPr>
                   <w:t xml:space="preserve">NAKAHIRA, </w:t>
@@ -354,9 +353,7 @@
                 <w:proofErr w:type="spellStart"/>
                 <w:r>
                   <w:rPr>
-                    <w:rFonts w:ascii="Times New Roman" w:eastAsiaTheme="minorEastAsia" w:hAnsi="Times New Roman" w:cs="Times New Roman"/>
-                    <w:sz w:val="24"/>
-                    <w:szCs w:val="24"/>
+                    <w:rFonts w:eastAsiaTheme="minorEastAsia" w:cs="Times New Roman"/>
                     <w:lang w:val="en-CA" w:eastAsia="ja-JP"/>
                   </w:rPr>
                   <w:t>Kō</w:t>
@@ -364,21 +361,10 @@
                 <w:proofErr w:type="spellEnd"/>
                 <w:r>
                   <w:rPr>
-                    <w:rFonts w:ascii="Times New Roman" w:eastAsiaTheme="minorEastAsia" w:hAnsi="Times New Roman" w:cs="Times New Roman"/>
-                    <w:sz w:val="24"/>
-                    <w:szCs w:val="24"/>
+                    <w:rFonts w:eastAsiaTheme="minorEastAsia" w:cs="Times New Roman"/>
                     <w:lang w:val="en-CA" w:eastAsia="ja-JP"/>
                   </w:rPr>
-                  <w:t xml:space="preserve"> </w:t>
-                </w:r>
-                <w:r>
-                  <w:rPr>
-                    <w:rFonts w:ascii="Times New Roman" w:eastAsiaTheme="minorEastAsia" w:hAnsi="Times New Roman" w:cs="Times New Roman"/>
-                    <w:sz w:val="24"/>
-                    <w:szCs w:val="24"/>
-                    <w:lang w:val="en-CA" w:eastAsia="ja-JP"/>
-                  </w:rPr>
-                  <w:t>(January 3, 1926-September 11, 1978)</w:t>
+                  <w:t xml:space="preserve"> (January 3, 1926-September 11, 1978)</w:t>
                 </w:r>
               </w:p>
             </w:tc>
@@ -458,666 +444,286 @@
                 <w:proofErr w:type="spellStart"/>
                 <w:r>
                   <w:rPr>
-                    <w:rFonts w:ascii="Times New Roman" w:hAnsi="Times New Roman" w:cs="Times New Roman"/>
-                    <w:sz w:val="24"/>
-                    <w:szCs w:val="24"/>
+                    <w:rFonts w:cs="Times New Roman"/>
                   </w:rPr>
                   <w:t>Nakahira</w:t>
                 </w:r>
                 <w:proofErr w:type="spellEnd"/>
                 <w:r>
                   <w:rPr>
-                    <w:rFonts w:ascii="Times New Roman" w:hAnsi="Times New Roman" w:cs="Times New Roman"/>
-                    <w:sz w:val="24"/>
-                    <w:szCs w:val="24"/>
+                    <w:rFonts w:cs="Times New Roman"/>
                   </w:rPr>
                   <w:t xml:space="preserve"> </w:t>
                 </w:r>
                 <w:proofErr w:type="spellStart"/>
                 <w:r>
                   <w:rPr>
-                    <w:rFonts w:ascii="Times New Roman" w:hAnsi="Times New Roman" w:cs="Times New Roman"/>
-                    <w:sz w:val="24"/>
-                    <w:szCs w:val="24"/>
+                    <w:rFonts w:cs="Times New Roman"/>
                   </w:rPr>
                   <w:t>Kō</w:t>
                 </w:r>
                 <w:proofErr w:type="spellEnd"/>
                 <w:r>
                   <w:rPr>
-                    <w:rFonts w:ascii="Times New Roman" w:hAnsi="Times New Roman" w:cs="Times New Roman"/>
-                    <w:sz w:val="24"/>
-                    <w:szCs w:val="24"/>
-                  </w:rPr>
-                  <w:t xml:space="preserve"> was a prolific and wide-ranging Japanese film director who, in his relatively short career, directed more than 40 feature length films. He began his career as an apprentice at </w:t>
-                </w:r>
-                <w:r>
-                  <w:rPr>
-                    <w:rFonts w:ascii="Times New Roman" w:hAnsi="Times New Roman" w:cs="Times New Roman"/>
-                    <w:sz w:val="24"/>
-                    <w:szCs w:val="24"/>
-                  </w:rPr>
-                  <w:t xml:space="preserve">the </w:t>
+                    <w:rFonts w:cs="Times New Roman"/>
+                  </w:rPr>
+                  <w:t xml:space="preserve"> was a prolific and wide-ranging Japanese film director who, in his relatively short career, directed more than 40 feature length films. He began his career as an apprentice at the </w:t>
                 </w:r>
                 <w:proofErr w:type="spellStart"/>
                 <w:r>
                   <w:rPr>
-                    <w:rFonts w:ascii="Times New Roman" w:hAnsi="Times New Roman" w:cs="Times New Roman"/>
-                    <w:sz w:val="24"/>
-                    <w:szCs w:val="24"/>
+                    <w:rFonts w:cs="Times New Roman"/>
                   </w:rPr>
                   <w:t>Shōchiku</w:t>
                 </w:r>
                 <w:proofErr w:type="spellEnd"/>
                 <w:r>
                   <w:rPr>
-                    <w:rFonts w:ascii="Times New Roman" w:hAnsi="Times New Roman" w:cs="Times New Roman"/>
-                    <w:sz w:val="24"/>
-                    <w:szCs w:val="24"/>
-                  </w:rPr>
-                  <w:t xml:space="preserve"> Studio</w:t>
-                </w:r>
-                <w:r>
-                  <w:rPr>
-                    <w:rFonts w:ascii="Times New Roman" w:hAnsi="Times New Roman" w:cs="Times New Roman"/>
-                    <w:sz w:val="24"/>
-                    <w:szCs w:val="24"/>
-                  </w:rPr>
-                  <w:t>, working as an assistant to such prominent directors as Kurosawa</w:t>
-                </w:r>
-                <w:r>
-                  <w:rPr>
-                    <w:rFonts w:ascii="Times New Roman" w:hAnsi="Times New Roman" w:cs="Times New Roman"/>
-                    <w:sz w:val="24"/>
-                    <w:szCs w:val="24"/>
-                  </w:rPr>
-                  <w:t xml:space="preserve"> </w:t>
-                </w:r>
-                <w:r>
-                  <w:rPr>
-                    <w:rFonts w:ascii="Times New Roman" w:hAnsi="Times New Roman" w:cs="Times New Roman"/>
-                    <w:sz w:val="24"/>
-                    <w:szCs w:val="24"/>
-                  </w:rPr>
-                  <w:t>Akira and Kawashima</w:t>
-                </w:r>
-                <w:r>
-                  <w:rPr>
-                    <w:rFonts w:ascii="Times New Roman" w:hAnsi="Times New Roman" w:cs="Times New Roman"/>
-                    <w:sz w:val="24"/>
-                    <w:szCs w:val="24"/>
-                  </w:rPr>
-                  <w:t xml:space="preserve"> </w:t>
+                    <w:rFonts w:cs="Times New Roman"/>
+                  </w:rPr>
+                  <w:t xml:space="preserve"> Studio, working as an assistant to such prominent directors as Kurosawa Akira and Kawashima </w:t>
                 </w:r>
                 <w:proofErr w:type="spellStart"/>
                 <w:r>
                   <w:rPr>
-                    <w:rFonts w:ascii="Times New Roman" w:hAnsi="Times New Roman" w:cs="Times New Roman"/>
-                    <w:sz w:val="24"/>
-                    <w:szCs w:val="24"/>
+                    <w:rFonts w:cs="Times New Roman"/>
                   </w:rPr>
                   <w:t>Yūzō</w:t>
                 </w:r>
                 <w:proofErr w:type="spellEnd"/>
                 <w:r>
                   <w:rPr>
-                    <w:rFonts w:ascii="Times New Roman" w:hAnsi="Times New Roman" w:cs="Times New Roman"/>
-                    <w:sz w:val="24"/>
-                    <w:szCs w:val="24"/>
-                  </w:rPr>
-                  <w:t xml:space="preserve">. </w:t>
-                </w:r>
-                <w:r>
-                  <w:rPr>
-                    <w:rFonts w:ascii="Times New Roman" w:hAnsi="Times New Roman" w:cs="Times New Roman"/>
-                    <w:sz w:val="24"/>
-                    <w:szCs w:val="24"/>
-                  </w:rPr>
-                  <w:t xml:space="preserve">He moved to </w:t>
+                    <w:rFonts w:cs="Times New Roman"/>
+                  </w:rPr>
+                  <w:t xml:space="preserve">. He moved to </w:t>
                 </w:r>
                 <w:proofErr w:type="spellStart"/>
                 <w:r>
                   <w:rPr>
-                    <w:rFonts w:ascii="Times New Roman" w:hAnsi="Times New Roman" w:cs="Times New Roman"/>
-                    <w:sz w:val="24"/>
-                    <w:szCs w:val="24"/>
+                    <w:rFonts w:cs="Times New Roman"/>
                   </w:rPr>
                   <w:t>Nikkatsu</w:t>
                 </w:r>
                 <w:proofErr w:type="spellEnd"/>
                 <w:r>
                   <w:rPr>
-                    <w:rFonts w:ascii="Times New Roman" w:hAnsi="Times New Roman" w:cs="Times New Roman"/>
-                    <w:sz w:val="24"/>
-                    <w:szCs w:val="24"/>
-                  </w:rPr>
-                  <w:t xml:space="preserve"> and h</w:t>
-                </w:r>
-                <w:r>
-                  <w:rPr>
-                    <w:rFonts w:ascii="Times New Roman" w:hAnsi="Times New Roman" w:cs="Times New Roman"/>
-                    <w:sz w:val="24"/>
-                    <w:szCs w:val="24"/>
-                  </w:rPr>
-                  <w:t xml:space="preserve">is directorial debut, </w:t>
+                    <w:rFonts w:cs="Times New Roman"/>
+                  </w:rPr>
+                  <w:t xml:space="preserve"> and his directorial debut, </w:t>
                 </w:r>
                 <w:proofErr w:type="spellStart"/>
                 <w:r>
                   <w:rPr>
-                    <w:rFonts w:ascii="Times New Roman" w:hAnsi="Times New Roman" w:cs="Times New Roman"/>
+                    <w:rFonts w:cs="Times New Roman"/>
                     <w:i/>
                     <w:iCs/>
-                    <w:sz w:val="24"/>
-                    <w:szCs w:val="24"/>
                   </w:rPr>
                   <w:t>Kurutta</w:t>
                 </w:r>
                 <w:proofErr w:type="spellEnd"/>
                 <w:r>
                   <w:rPr>
-                    <w:rFonts w:ascii="Times New Roman" w:hAnsi="Times New Roman" w:cs="Times New Roman"/>
+                    <w:rFonts w:cs="Times New Roman"/>
                     <w:i/>
                     <w:iCs/>
-                    <w:sz w:val="24"/>
-                    <w:szCs w:val="24"/>
                   </w:rPr>
                   <w:t xml:space="preserve"> </w:t>
                 </w:r>
                 <w:proofErr w:type="spellStart"/>
                 <w:r>
                   <w:rPr>
-                    <w:rFonts w:ascii="Times New Roman" w:hAnsi="Times New Roman" w:cs="Times New Roman"/>
+                    <w:rFonts w:cs="Times New Roman"/>
                     <w:i/>
                     <w:iCs/>
-                    <w:sz w:val="24"/>
-                    <w:szCs w:val="24"/>
                   </w:rPr>
                   <w:t>kajitsu</w:t>
                 </w:r>
                 <w:proofErr w:type="spellEnd"/>
                 <w:r>
                   <w:rPr>
-                    <w:rFonts w:ascii="Times New Roman" w:hAnsi="Times New Roman" w:cs="Times New Roman"/>
-                    <w:sz w:val="24"/>
-                    <w:szCs w:val="24"/>
+                    <w:rFonts w:cs="Times New Roman"/>
                   </w:rPr>
                   <w:t xml:space="preserve"> (</w:t>
                 </w:r>
                 <w:r>
                   <w:rPr>
-                    <w:rFonts w:ascii="Times New Roman" w:hAnsi="Times New Roman" w:cs="Times New Roman"/>
+                    <w:rFonts w:cs="Times New Roman"/>
                     <w:i/>
-                    <w:sz w:val="24"/>
-                    <w:szCs w:val="24"/>
                   </w:rPr>
                   <w:t>Crazed Fruit</w:t>
                 </w:r>
                 <w:r>
                   <w:rPr>
-                    <w:rFonts w:ascii="Times New Roman" w:hAnsi="Times New Roman" w:cs="Times New Roman"/>
-                    <w:sz w:val="24"/>
-                    <w:szCs w:val="24"/>
-                  </w:rPr>
-                  <w:t xml:space="preserve">, 1956), was </w:t>
-                </w:r>
-                <w:r>
-                  <w:rPr>
-                    <w:rFonts w:ascii="Times New Roman" w:hAnsi="Times New Roman" w:cs="Times New Roman"/>
-                    <w:sz w:val="24"/>
-                    <w:szCs w:val="24"/>
-                  </w:rPr>
-                  <w:t>one</w:t>
-                </w:r>
-                <w:r>
-                  <w:rPr>
-                    <w:rFonts w:ascii="Times New Roman" w:hAnsi="Times New Roman" w:cs="Times New Roman"/>
-                    <w:sz w:val="24"/>
-                    <w:szCs w:val="24"/>
-                  </w:rPr>
-                  <w:t xml:space="preserve"> </w:t>
-                </w:r>
-                <w:r>
-                  <w:rPr>
-                    <w:rFonts w:ascii="Times New Roman" w:hAnsi="Times New Roman" w:cs="Times New Roman"/>
-                    <w:sz w:val="24"/>
-                    <w:szCs w:val="24"/>
-                  </w:rPr>
-                  <w:t>of the</w:t>
-                </w:r>
-                <w:r>
-                  <w:rPr>
-                    <w:rFonts w:ascii="Times New Roman" w:hAnsi="Times New Roman" w:cs="Times New Roman"/>
-                    <w:sz w:val="24"/>
-                    <w:szCs w:val="24"/>
-                  </w:rPr>
-                  <w:t xml:space="preserve"> </w:t>
-                </w:r>
-                <w:r>
-                  <w:rPr>
-                    <w:rFonts w:ascii="Times New Roman" w:hAnsi="Times New Roman" w:cs="Times New Roman"/>
-                    <w:sz w:val="24"/>
-                    <w:szCs w:val="24"/>
-                  </w:rPr>
-                  <w:t>works</w:t>
-                </w:r>
-                <w:r>
-                  <w:rPr>
-                    <w:rFonts w:ascii="Times New Roman" w:hAnsi="Times New Roman" w:cs="Times New Roman"/>
-                    <w:sz w:val="24"/>
-                    <w:szCs w:val="24"/>
-                  </w:rPr>
-                  <w:t xml:space="preserve"> known as </w:t>
+                    <w:rFonts w:cs="Times New Roman"/>
+                  </w:rPr>
+                  <w:t xml:space="preserve">, 1956), was one of the works known as </w:t>
                 </w:r>
                 <w:proofErr w:type="spellStart"/>
                 <w:r>
                   <w:rPr>
-                    <w:rFonts w:ascii="Times New Roman" w:hAnsi="Times New Roman" w:cs="Times New Roman"/>
+                    <w:rFonts w:cs="Times New Roman"/>
                     <w:i/>
                     <w:iCs/>
-                    <w:sz w:val="24"/>
-                    <w:szCs w:val="24"/>
                   </w:rPr>
                   <w:t>Taiyōzoku</w:t>
                 </w:r>
                 <w:proofErr w:type="spellEnd"/>
                 <w:r>
                   <w:rPr>
-                    <w:rFonts w:ascii="Times New Roman" w:hAnsi="Times New Roman" w:cs="Times New Roman"/>
-                    <w:sz w:val="24"/>
-                    <w:szCs w:val="24"/>
-                  </w:rPr>
-                  <w:t xml:space="preserve"> (“Sun Tribe”) films</w:t>
-                </w:r>
-                <w:r>
-                  <w:rPr>
-                    <w:rFonts w:ascii="Times New Roman" w:hAnsi="Times New Roman" w:cs="Times New Roman"/>
-                    <w:sz w:val="24"/>
-                    <w:szCs w:val="24"/>
-                  </w:rPr>
-                  <w:t>, that were</w:t>
-                </w:r>
-                <w:r>
-                  <w:rPr>
-                    <w:rFonts w:ascii="Times New Roman" w:hAnsi="Times New Roman" w:cs="Times New Roman"/>
-                    <w:sz w:val="24"/>
-                    <w:szCs w:val="24"/>
-                  </w:rPr>
-                  <w:t xml:space="preserve"> adaptations of novels written by </w:t>
+                    <w:rFonts w:cs="Times New Roman"/>
+                  </w:rPr>
+                  <w:t xml:space="preserve"> (“Sun Tribe”) films, that were adaptations of novels written by </w:t>
                 </w:r>
                 <w:proofErr w:type="spellStart"/>
                 <w:r>
                   <w:rPr>
-                    <w:rFonts w:ascii="Times New Roman" w:hAnsi="Times New Roman" w:cs="Times New Roman"/>
-                    <w:sz w:val="24"/>
-                    <w:szCs w:val="24"/>
+                    <w:rFonts w:cs="Times New Roman"/>
                   </w:rPr>
                   <w:t>Shintarō</w:t>
                 </w:r>
                 <w:proofErr w:type="spellEnd"/>
                 <w:r>
                   <w:rPr>
-                    <w:rFonts w:ascii="Times New Roman" w:hAnsi="Times New Roman" w:cs="Times New Roman"/>
-                    <w:sz w:val="24"/>
-                    <w:szCs w:val="24"/>
-                  </w:rPr>
-                  <w:t xml:space="preserve"> Ishihara</w:t>
-                </w:r>
-                <w:r>
-                  <w:rPr>
-                    <w:rFonts w:ascii="Times New Roman" w:hAnsi="Times New Roman" w:cs="Times New Roman"/>
-                    <w:sz w:val="24"/>
-                    <w:szCs w:val="24"/>
-                  </w:rPr>
-                  <w:t>, and showcased rebellious youth</w:t>
-                </w:r>
-                <w:r>
-                  <w:rPr>
-                    <w:rFonts w:ascii="Times New Roman" w:hAnsi="Times New Roman" w:cs="Times New Roman"/>
-                    <w:sz w:val="24"/>
-                    <w:szCs w:val="24"/>
-                  </w:rPr>
-                  <w:t xml:space="preserve">. </w:t>
-                </w:r>
-                <w:r>
-                  <w:rPr>
-                    <w:rFonts w:ascii="Times New Roman" w:hAnsi="Times New Roman" w:cs="Times New Roman"/>
-                    <w:sz w:val="24"/>
-                    <w:szCs w:val="24"/>
-                  </w:rPr>
-                  <w:t xml:space="preserve">This </w:t>
-                </w:r>
-                <w:r>
-                  <w:rPr>
-                    <w:rFonts w:ascii="Times New Roman" w:hAnsi="Times New Roman" w:cs="Times New Roman"/>
-                    <w:sz w:val="24"/>
-                    <w:szCs w:val="24"/>
-                  </w:rPr>
-                  <w:t>film</w:t>
-                </w:r>
-                <w:r>
-                  <w:rPr>
-                    <w:rFonts w:ascii="Times New Roman" w:hAnsi="Times New Roman" w:cs="Times New Roman"/>
-                    <w:sz w:val="24"/>
-                    <w:szCs w:val="24"/>
-                  </w:rPr>
-                  <w:t xml:space="preserve"> and others</w:t>
-                </w:r>
-                <w:r>
-                  <w:rPr>
-                    <w:rFonts w:ascii="Times New Roman" w:hAnsi="Times New Roman" w:cs="Times New Roman"/>
-                    <w:sz w:val="24"/>
-                    <w:szCs w:val="24"/>
+                    <w:rFonts w:cs="Times New Roman"/>
+                  </w:rPr>
+                  <w:t xml:space="preserve"> Ishihara, and showcased rebellious youth.</w:t>
+                </w:r>
+                <w:bookmarkStart w:id="0" w:name="_GoBack"/>
+                <w:bookmarkEnd w:id="0"/>
+                <w:r>
+                  <w:rPr>
+                    <w:rFonts w:cs="Times New Roman"/>
+                  </w:rPr>
+                  <w:t xml:space="preserve"> This film and others led critic and filmmaker, </w:t>
+                </w:r>
+                <w:proofErr w:type="spellStart"/>
+                <w:r>
+                  <w:rPr>
+                    <w:rFonts w:cs="Times New Roman"/>
+                  </w:rPr>
+                  <w:t>Ōshima</w:t>
+                </w:r>
+                <w:proofErr w:type="spellEnd"/>
+                <w:r>
+                  <w:rPr>
+                    <w:rFonts w:cs="Times New Roman"/>
                   </w:rPr>
                   <w:t xml:space="preserve"> </w:t>
                 </w:r>
-                <w:r>
-                  <w:rPr>
-                    <w:rFonts w:ascii="Times New Roman" w:hAnsi="Times New Roman" w:cs="Times New Roman"/>
-                    <w:sz w:val="24"/>
-                    <w:szCs w:val="24"/>
-                  </w:rPr>
-                  <w:t xml:space="preserve">led critic and filmmaker, </w:t>
-                </w:r>
                 <w:proofErr w:type="spellStart"/>
                 <w:r>
                   <w:rPr>
-                    <w:rFonts w:ascii="Times New Roman" w:hAnsi="Times New Roman" w:cs="Times New Roman"/>
-                    <w:sz w:val="24"/>
-                    <w:szCs w:val="24"/>
-                  </w:rPr>
-                  <w:t>Ōshima</w:t>
+                    <w:rFonts w:cs="Times New Roman"/>
+                  </w:rPr>
+                  <w:t>Nagisa</w:t>
                 </w:r>
                 <w:proofErr w:type="spellEnd"/>
                 <w:r>
                   <w:rPr>
-                    <w:rFonts w:ascii="Times New Roman" w:hAnsi="Times New Roman" w:cs="Times New Roman"/>
-                    <w:sz w:val="24"/>
-                    <w:szCs w:val="24"/>
-                  </w:rPr>
-                  <w:t xml:space="preserve"> </w:t>
+                    <w:rFonts w:cs="Times New Roman"/>
+                  </w:rPr>
+                  <w:t xml:space="preserve">, to place </w:t>
                 </w:r>
                 <w:proofErr w:type="spellStart"/>
                 <w:r>
                   <w:rPr>
-                    <w:rFonts w:ascii="Times New Roman" w:hAnsi="Times New Roman" w:cs="Times New Roman"/>
-                    <w:sz w:val="24"/>
-                    <w:szCs w:val="24"/>
-                  </w:rPr>
-                  <w:t>Nagisa</w:t>
+                    <w:rFonts w:cs="Times New Roman"/>
+                  </w:rPr>
+                  <w:t>Nakahira</w:t>
                 </w:r>
                 <w:proofErr w:type="spellEnd"/>
                 <w:r>
                   <w:rPr>
-                    <w:rFonts w:ascii="Times New Roman" w:hAnsi="Times New Roman" w:cs="Times New Roman"/>
-                    <w:sz w:val="24"/>
-                    <w:szCs w:val="24"/>
-                  </w:rPr>
-                  <w:t>,</w:t>
-                </w:r>
-                <w:r>
-                  <w:rPr>
-                    <w:rFonts w:ascii="Times New Roman" w:hAnsi="Times New Roman" w:cs="Times New Roman"/>
-                    <w:sz w:val="24"/>
-                    <w:szCs w:val="24"/>
-                  </w:rPr>
-                  <w:t xml:space="preserve"> to</w:t>
-                </w:r>
-                <w:r>
-                  <w:rPr>
-                    <w:rFonts w:ascii="Times New Roman" w:hAnsi="Times New Roman" w:cs="Times New Roman"/>
-                    <w:sz w:val="24"/>
-                    <w:szCs w:val="24"/>
-                  </w:rPr>
-                  <w:t xml:space="preserve"> </w:t>
-                </w:r>
-                <w:r>
-                  <w:rPr>
-                    <w:rFonts w:ascii="Times New Roman" w:hAnsi="Times New Roman" w:cs="Times New Roman"/>
-                    <w:sz w:val="24"/>
-                    <w:szCs w:val="24"/>
-                  </w:rPr>
-                  <w:t>place</w:t>
-                </w:r>
-                <w:r>
-                  <w:rPr>
-                    <w:rFonts w:ascii="Times New Roman" w:hAnsi="Times New Roman" w:cs="Times New Roman"/>
-                    <w:sz w:val="24"/>
-                    <w:szCs w:val="24"/>
-                  </w:rPr>
-                  <w:t xml:space="preserve"> </w:t>
+                    <w:rFonts w:cs="Times New Roman"/>
+                  </w:rPr>
+                  <w:t xml:space="preserve"> among the New Modernists of Japanese cinema, spotlighting in particular his experiments with narrative and cinematic form. </w:t>
                 </w:r>
                 <w:proofErr w:type="spellStart"/>
                 <w:r>
                   <w:rPr>
-                    <w:rFonts w:ascii="Times New Roman" w:hAnsi="Times New Roman" w:cs="Times New Roman"/>
-                    <w:sz w:val="24"/>
-                    <w:szCs w:val="24"/>
+                    <w:rFonts w:cs="Times New Roman"/>
                   </w:rPr>
                   <w:t>Nakahira</w:t>
                 </w:r>
                 <w:proofErr w:type="spellEnd"/>
                 <w:r>
                   <w:rPr>
-                    <w:rFonts w:ascii="Times New Roman" w:hAnsi="Times New Roman" w:cs="Times New Roman"/>
-                    <w:sz w:val="24"/>
-                    <w:szCs w:val="24"/>
-                  </w:rPr>
-                  <w:t xml:space="preserve"> among the New Modernists of Japanese cinema</w:t>
-                </w:r>
-                <w:r>
-                  <w:rPr>
-                    <w:rFonts w:ascii="Times New Roman" w:hAnsi="Times New Roman" w:cs="Times New Roman"/>
-                    <w:sz w:val="24"/>
-                    <w:szCs w:val="24"/>
-                  </w:rPr>
-                  <w:t>, spotlighting in particular his experiments with narrative and cinematic form</w:t>
-                </w:r>
-                <w:r>
-                  <w:rPr>
-                    <w:rFonts w:ascii="Times New Roman" w:hAnsi="Times New Roman" w:cs="Times New Roman"/>
-                    <w:sz w:val="24"/>
-                    <w:szCs w:val="24"/>
-                  </w:rPr>
-                  <w:t xml:space="preserve">. </w:t>
+                    <w:rFonts w:cs="Times New Roman"/>
+                  </w:rPr>
+                  <w:t xml:space="preserve">, however, was not always as radical in his filmmaking as the directors who would later form the “New Wave.”  He was also involved in mainstream cinema, writing and directing, for example, </w:t>
                 </w:r>
                 <w:proofErr w:type="spellStart"/>
                 <w:r>
                   <w:rPr>
-                    <w:rFonts w:ascii="Times New Roman" w:hAnsi="Times New Roman" w:cs="Times New Roman"/>
-                    <w:sz w:val="24"/>
-                    <w:szCs w:val="24"/>
-                  </w:rPr>
-                  <w:t>Nakahira</w:t>
-                </w:r>
-                <w:proofErr w:type="spellEnd"/>
-                <w:r>
-                  <w:rPr>
-                    <w:rFonts w:ascii="Times New Roman" w:hAnsi="Times New Roman" w:cs="Times New Roman"/>
-                    <w:sz w:val="24"/>
-                    <w:szCs w:val="24"/>
-                  </w:rPr>
-                  <w:t>, however,</w:t>
-                </w:r>
-                <w:r>
-                  <w:rPr>
-                    <w:rFonts w:ascii="Times New Roman" w:hAnsi="Times New Roman" w:cs="Times New Roman"/>
-                    <w:sz w:val="24"/>
-                    <w:szCs w:val="24"/>
-                  </w:rPr>
-                  <w:t xml:space="preserve"> was not always as radical in his filmmaking </w:t>
-                </w:r>
-                <w:r>
-                  <w:rPr>
-                    <w:rFonts w:ascii="Times New Roman" w:hAnsi="Times New Roman" w:cs="Times New Roman"/>
-                    <w:sz w:val="24"/>
-                    <w:szCs w:val="24"/>
-                  </w:rPr>
-                  <w:t xml:space="preserve">as the </w:t>
-                </w:r>
-                <w:r>
-                  <w:rPr>
-                    <w:rFonts w:ascii="Times New Roman" w:hAnsi="Times New Roman" w:cs="Times New Roman"/>
-                    <w:sz w:val="24"/>
-                    <w:szCs w:val="24"/>
-                  </w:rPr>
-                  <w:t xml:space="preserve">directors who would later </w:t>
-                </w:r>
-                <w:r>
-                  <w:rPr>
-                    <w:rFonts w:ascii="Times New Roman" w:hAnsi="Times New Roman" w:cs="Times New Roman"/>
-                    <w:sz w:val="24"/>
-                    <w:szCs w:val="24"/>
-                  </w:rPr>
-                  <w:t>form</w:t>
-                </w:r>
-                <w:r>
-                  <w:rPr>
-                    <w:rFonts w:ascii="Times New Roman" w:hAnsi="Times New Roman" w:cs="Times New Roman"/>
-                    <w:sz w:val="24"/>
-                    <w:szCs w:val="24"/>
-                  </w:rPr>
-                  <w:t xml:space="preserve"> the “New Wave.”  He was also involved in mainstream cinema</w:t>
-                </w:r>
-                <w:r>
-                  <w:rPr>
-                    <w:rFonts w:ascii="Times New Roman" w:hAnsi="Times New Roman" w:cs="Times New Roman"/>
-                    <w:sz w:val="24"/>
-                    <w:szCs w:val="24"/>
-                  </w:rPr>
-                  <w:t>, writing and directing, f</w:t>
-                </w:r>
-                <w:r>
-                  <w:rPr>
-                    <w:rFonts w:ascii="Times New Roman" w:hAnsi="Times New Roman" w:cs="Times New Roman"/>
-                    <w:sz w:val="24"/>
-                    <w:szCs w:val="24"/>
-                  </w:rPr>
-                  <w:t xml:space="preserve">or example, </w:t>
-                </w:r>
-                <w:proofErr w:type="spellStart"/>
-                <w:r>
-                  <w:rPr>
-                    <w:rFonts w:ascii="Times New Roman" w:hAnsi="Times New Roman" w:cs="Times New Roman"/>
+                    <w:rFonts w:cs="Times New Roman"/>
                     <w:i/>
                     <w:iCs/>
-                    <w:sz w:val="24"/>
-                    <w:szCs w:val="24"/>
                   </w:rPr>
                   <w:t>Kurenai</w:t>
                 </w:r>
                 <w:proofErr w:type="spellEnd"/>
                 <w:r>
                   <w:rPr>
-                    <w:rFonts w:ascii="Times New Roman" w:hAnsi="Times New Roman" w:cs="Times New Roman"/>
+                    <w:rFonts w:cs="Times New Roman"/>
                     <w:i/>
                     <w:iCs/>
-                    <w:sz w:val="24"/>
-                    <w:szCs w:val="24"/>
                   </w:rPr>
                   <w:t xml:space="preserve"> no </w:t>
                 </w:r>
                 <w:proofErr w:type="spellStart"/>
                 <w:r>
                   <w:rPr>
-                    <w:rFonts w:ascii="Times New Roman" w:hAnsi="Times New Roman" w:cs="Times New Roman"/>
+                    <w:rFonts w:cs="Times New Roman"/>
                     <w:i/>
                     <w:iCs/>
-                    <w:sz w:val="24"/>
-                    <w:szCs w:val="24"/>
                   </w:rPr>
                   <w:t>tsubasa</w:t>
                 </w:r>
                 <w:proofErr w:type="spellEnd"/>
                 <w:r>
                   <w:rPr>
-                    <w:rFonts w:ascii="Times New Roman" w:hAnsi="Times New Roman" w:cs="Times New Roman"/>
-                    <w:sz w:val="24"/>
-                    <w:szCs w:val="24"/>
+                    <w:rFonts w:cs="Times New Roman"/>
                   </w:rPr>
                   <w:t xml:space="preserve"> (</w:t>
                 </w:r>
                 <w:r>
                   <w:rPr>
-                    <w:rFonts w:ascii="Times New Roman" w:hAnsi="Times New Roman" w:cs="Times New Roman"/>
+                    <w:rFonts w:cs="Times New Roman"/>
                     <w:i/>
-                    <w:sz w:val="24"/>
-                    <w:szCs w:val="24"/>
                   </w:rPr>
                   <w:t>Crimson Wings</w:t>
                 </w:r>
                 <w:r>
                   <w:rPr>
-                    <w:rFonts w:ascii="Times New Roman" w:hAnsi="Times New Roman" w:cs="Times New Roman"/>
-                    <w:sz w:val="24"/>
-                    <w:szCs w:val="24"/>
-                  </w:rPr>
-                  <w:t>)</w:t>
-                </w:r>
-                <w:r>
-                  <w:rPr>
-                    <w:rFonts w:ascii="Times New Roman" w:hAnsi="Times New Roman" w:cs="Times New Roman"/>
-                    <w:sz w:val="24"/>
-                    <w:szCs w:val="24"/>
-                  </w:rPr>
-                  <w:t xml:space="preserve"> </w:t>
-                </w:r>
-                <w:r>
-                  <w:rPr>
-                    <w:rFonts w:ascii="Times New Roman" w:hAnsi="Times New Roman" w:cs="Times New Roman"/>
-                    <w:sz w:val="24"/>
-                    <w:szCs w:val="24"/>
-                  </w:rPr>
-                  <w:t xml:space="preserve">in 1958, a sensational blockbuster that became one of the decade’s biggest </w:t>
-                </w:r>
-                <w:r>
-                  <w:rPr>
-                    <w:rFonts w:ascii="Times New Roman" w:hAnsi="Times New Roman" w:cs="Times New Roman"/>
-                    <w:sz w:val="24"/>
-                    <w:szCs w:val="24"/>
-                  </w:rPr>
-                  <w:t xml:space="preserve">box-office </w:t>
-                </w:r>
-                <w:r>
-                  <w:rPr>
-                    <w:rFonts w:ascii="Times New Roman" w:hAnsi="Times New Roman" w:cs="Times New Roman"/>
-                    <w:sz w:val="24"/>
-                    <w:szCs w:val="24"/>
-                  </w:rPr>
-                  <w:t xml:space="preserve">successes. In the latter half of the 1960s, </w:t>
+                    <w:rFonts w:cs="Times New Roman"/>
+                  </w:rPr>
+                  <w:t xml:space="preserve">) in 1958, a sensational blockbuster that became one of the decade’s biggest box-office successes. In the latter half of the 1960s, </w:t>
                 </w:r>
                 <w:proofErr w:type="spellStart"/>
                 <w:r>
                   <w:rPr>
-                    <w:rFonts w:ascii="Times New Roman" w:hAnsi="Times New Roman" w:cs="Times New Roman"/>
-                    <w:sz w:val="24"/>
-                    <w:szCs w:val="24"/>
+                    <w:rFonts w:cs="Times New Roman"/>
                   </w:rPr>
                   <w:t>Nakahira</w:t>
                 </w:r>
                 <w:proofErr w:type="spellEnd"/>
                 <w:r>
                   <w:rPr>
-                    <w:rFonts w:ascii="Times New Roman" w:hAnsi="Times New Roman" w:cs="Times New Roman"/>
-                    <w:sz w:val="24"/>
-                    <w:szCs w:val="24"/>
+                    <w:rFonts w:cs="Times New Roman"/>
                   </w:rPr>
                   <w:t xml:space="preserve"> became one of the early transnational directors of the </w:t>
                 </w:r>
                 <w:proofErr w:type="spellStart"/>
                 <w:r>
                   <w:rPr>
-                    <w:rFonts w:ascii="Times New Roman" w:hAnsi="Times New Roman" w:cs="Times New Roman"/>
-                    <w:sz w:val="24"/>
-                    <w:szCs w:val="24"/>
+                    <w:rFonts w:cs="Times New Roman"/>
                   </w:rPr>
                   <w:t>postwar</w:t>
                 </w:r>
                 <w:proofErr w:type="spellEnd"/>
                 <w:r>
                   <w:rPr>
-                    <w:rFonts w:ascii="Times New Roman" w:hAnsi="Times New Roman" w:cs="Times New Roman"/>
-                    <w:sz w:val="24"/>
-                    <w:szCs w:val="24"/>
+                    <w:rFonts w:cs="Times New Roman"/>
                   </w:rPr>
                   <w:t xml:space="preserve"> era, working in Hong Kong where he directed films for the Shaw Brothers Studio.</w:t>
                 </w:r>
@@ -1129,6 +735,10 @@
       <w:tr>
         <w:sdt>
           <w:sdtPr>
+            <w:rPr>
+              <w:b/>
+              <w:color w:val="385623" w:themeColor="accent6" w:themeShade="80"/>
+            </w:rPr>
             <w:alias w:val="Article text"/>
             <w:tag w:val="articleText"/>
             <w:id w:val="634067588"/>
@@ -1136,12 +746,7 @@
               <w:docPart w:val="B02B24AAA34C004BBF3BCF9DB1C63097"/>
             </w:placeholder>
           </w:sdtPr>
-          <w:sdtEndPr>
-            <w:rPr>
-              <w:b/>
-              <w:color w:val="385623" w:themeColor="accent6" w:themeShade="80"/>
-            </w:rPr>
-          </w:sdtEndPr>
+          <w:sdtEndPr/>
           <w:sdtContent>
             <w:tc>
               <w:tcPr>
@@ -1154,674 +759,284 @@
               <w:p>
                 <w:pPr>
                   <w:rPr>
-                    <w:rFonts w:ascii="Times New Roman" w:hAnsi="Times New Roman" w:cs="Times New Roman"/>
-                    <w:sz w:val="24"/>
-                    <w:szCs w:val="24"/>
+                    <w:rFonts w:cs="Times New Roman"/>
                   </w:rPr>
                 </w:pPr>
                 <w:proofErr w:type="spellStart"/>
                 <w:r>
                   <w:rPr>
-                    <w:rFonts w:ascii="Times New Roman" w:hAnsi="Times New Roman" w:cs="Times New Roman"/>
-                    <w:sz w:val="24"/>
-                    <w:szCs w:val="24"/>
+                    <w:rFonts w:cs="Times New Roman"/>
                   </w:rPr>
                   <w:t>Nakahira</w:t>
                 </w:r>
                 <w:proofErr w:type="spellEnd"/>
                 <w:r>
                   <w:rPr>
-                    <w:rFonts w:ascii="Times New Roman" w:hAnsi="Times New Roman" w:cs="Times New Roman"/>
-                    <w:sz w:val="24"/>
-                    <w:szCs w:val="24"/>
+                    <w:rFonts w:cs="Times New Roman"/>
                   </w:rPr>
                   <w:t xml:space="preserve"> </w:t>
                 </w:r>
                 <w:proofErr w:type="spellStart"/>
                 <w:r>
                   <w:rPr>
-                    <w:rFonts w:ascii="Times New Roman" w:hAnsi="Times New Roman" w:cs="Times New Roman"/>
-                    <w:sz w:val="24"/>
-                    <w:szCs w:val="24"/>
+                    <w:rFonts w:cs="Times New Roman"/>
                   </w:rPr>
                   <w:t>Kō</w:t>
                 </w:r>
                 <w:proofErr w:type="spellEnd"/>
                 <w:r>
                   <w:rPr>
-                    <w:rFonts w:ascii="Times New Roman" w:hAnsi="Times New Roman" w:cs="Times New Roman"/>
-                    <w:sz w:val="24"/>
-                    <w:szCs w:val="24"/>
-                  </w:rPr>
-                  <w:t xml:space="preserve"> was a prolific and wide-ranging Japanese film director who, in his relatively short career, directed more than 40 feature length films. He began his career as an apprentice at </w:t>
-                </w:r>
-                <w:r>
-                  <w:rPr>
-                    <w:rFonts w:ascii="Times New Roman" w:hAnsi="Times New Roman" w:cs="Times New Roman"/>
-                    <w:sz w:val="24"/>
-                    <w:szCs w:val="24"/>
-                  </w:rPr>
-                  <w:t xml:space="preserve">the </w:t>
+                    <w:rFonts w:cs="Times New Roman"/>
+                  </w:rPr>
+                  <w:t xml:space="preserve"> was a prolific and wide-ranging Japanese film director who, in his relatively short career, directed more than 40 feature length films. He began his career as an apprentice at the </w:t>
                 </w:r>
                 <w:proofErr w:type="spellStart"/>
                 <w:r>
                   <w:rPr>
-                    <w:rFonts w:ascii="Times New Roman" w:hAnsi="Times New Roman" w:cs="Times New Roman"/>
-                    <w:sz w:val="24"/>
-                    <w:szCs w:val="24"/>
+                    <w:rFonts w:cs="Times New Roman"/>
                   </w:rPr>
                   <w:t>Shōchiku</w:t>
                 </w:r>
                 <w:proofErr w:type="spellEnd"/>
                 <w:r>
                   <w:rPr>
-                    <w:rFonts w:ascii="Times New Roman" w:hAnsi="Times New Roman" w:cs="Times New Roman"/>
-                    <w:sz w:val="24"/>
-                    <w:szCs w:val="24"/>
-                  </w:rPr>
-                  <w:t xml:space="preserve"> Studio</w:t>
-                </w:r>
-                <w:r>
-                  <w:rPr>
-                    <w:rFonts w:ascii="Times New Roman" w:hAnsi="Times New Roman" w:cs="Times New Roman"/>
-                    <w:sz w:val="24"/>
-                    <w:szCs w:val="24"/>
-                  </w:rPr>
-                  <w:t>, working as an assistant to such prominent directors as Kurosawa</w:t>
-                </w:r>
-                <w:r>
-                  <w:rPr>
-                    <w:rFonts w:ascii="Times New Roman" w:hAnsi="Times New Roman" w:cs="Times New Roman"/>
-                    <w:sz w:val="24"/>
-                    <w:szCs w:val="24"/>
-                  </w:rPr>
-                  <w:t xml:space="preserve"> </w:t>
-                </w:r>
-                <w:r>
-                  <w:rPr>
-                    <w:rFonts w:ascii="Times New Roman" w:hAnsi="Times New Roman" w:cs="Times New Roman"/>
-                    <w:sz w:val="24"/>
-                    <w:szCs w:val="24"/>
-                  </w:rPr>
-                  <w:t>Akira and Kawashima</w:t>
-                </w:r>
-                <w:r>
-                  <w:rPr>
-                    <w:rFonts w:ascii="Times New Roman" w:hAnsi="Times New Roman" w:cs="Times New Roman"/>
-                    <w:sz w:val="24"/>
-                    <w:szCs w:val="24"/>
-                  </w:rPr>
-                  <w:t xml:space="preserve"> </w:t>
+                    <w:rFonts w:cs="Times New Roman"/>
+                  </w:rPr>
+                  <w:t xml:space="preserve"> Studio, working as an assistant to such prominent directors as Kurosawa Akira and Kawashima </w:t>
                 </w:r>
                 <w:proofErr w:type="spellStart"/>
                 <w:r>
                   <w:rPr>
-                    <w:rFonts w:ascii="Times New Roman" w:hAnsi="Times New Roman" w:cs="Times New Roman"/>
-                    <w:sz w:val="24"/>
-                    <w:szCs w:val="24"/>
+                    <w:rFonts w:cs="Times New Roman"/>
                   </w:rPr>
                   <w:t>Yūzō</w:t>
                 </w:r>
                 <w:proofErr w:type="spellEnd"/>
                 <w:r>
                   <w:rPr>
-                    <w:rFonts w:ascii="Times New Roman" w:hAnsi="Times New Roman" w:cs="Times New Roman"/>
-                    <w:sz w:val="24"/>
-                    <w:szCs w:val="24"/>
-                  </w:rPr>
-                  <w:t xml:space="preserve">. </w:t>
-                </w:r>
-                <w:r>
-                  <w:rPr>
-                    <w:rFonts w:ascii="Times New Roman" w:hAnsi="Times New Roman" w:cs="Times New Roman"/>
-                    <w:sz w:val="24"/>
-                    <w:szCs w:val="24"/>
-                  </w:rPr>
-                  <w:t xml:space="preserve">He moved to </w:t>
+                    <w:rFonts w:cs="Times New Roman"/>
+                  </w:rPr>
+                  <w:t xml:space="preserve">. He moved to </w:t>
                 </w:r>
                 <w:proofErr w:type="spellStart"/>
                 <w:r>
                   <w:rPr>
-                    <w:rFonts w:ascii="Times New Roman" w:hAnsi="Times New Roman" w:cs="Times New Roman"/>
-                    <w:sz w:val="24"/>
-                    <w:szCs w:val="24"/>
+                    <w:rFonts w:cs="Times New Roman"/>
                   </w:rPr>
                   <w:t>Nikkatsu</w:t>
                 </w:r>
                 <w:proofErr w:type="spellEnd"/>
                 <w:r>
                   <w:rPr>
-                    <w:rFonts w:ascii="Times New Roman" w:hAnsi="Times New Roman" w:cs="Times New Roman"/>
-                    <w:sz w:val="24"/>
-                    <w:szCs w:val="24"/>
-                  </w:rPr>
-                  <w:t xml:space="preserve"> and h</w:t>
-                </w:r>
-                <w:r>
-                  <w:rPr>
-                    <w:rFonts w:ascii="Times New Roman" w:hAnsi="Times New Roman" w:cs="Times New Roman"/>
-                    <w:sz w:val="24"/>
-                    <w:szCs w:val="24"/>
-                  </w:rPr>
-                  <w:t xml:space="preserve">is directorial debut, </w:t>
+                    <w:rFonts w:cs="Times New Roman"/>
+                  </w:rPr>
+                  <w:t xml:space="preserve"> and his directorial debut, </w:t>
                 </w:r>
                 <w:proofErr w:type="spellStart"/>
                 <w:r>
                   <w:rPr>
-                    <w:rFonts w:ascii="Times New Roman" w:hAnsi="Times New Roman" w:cs="Times New Roman"/>
+                    <w:rFonts w:cs="Times New Roman"/>
                     <w:i/>
                     <w:iCs/>
-                    <w:sz w:val="24"/>
-                    <w:szCs w:val="24"/>
                   </w:rPr>
                   <w:t>Kurutta</w:t>
                 </w:r>
                 <w:proofErr w:type="spellEnd"/>
                 <w:r>
                   <w:rPr>
-                    <w:rFonts w:ascii="Times New Roman" w:hAnsi="Times New Roman" w:cs="Times New Roman"/>
+                    <w:rFonts w:cs="Times New Roman"/>
                     <w:i/>
                     <w:iCs/>
-                    <w:sz w:val="24"/>
-                    <w:szCs w:val="24"/>
                   </w:rPr>
                   <w:t xml:space="preserve"> </w:t>
                 </w:r>
                 <w:proofErr w:type="spellStart"/>
                 <w:r>
                   <w:rPr>
-                    <w:rFonts w:ascii="Times New Roman" w:hAnsi="Times New Roman" w:cs="Times New Roman"/>
+                    <w:rFonts w:cs="Times New Roman"/>
                     <w:i/>
                     <w:iCs/>
-                    <w:sz w:val="24"/>
-                    <w:szCs w:val="24"/>
                   </w:rPr>
                   <w:t>kajitsu</w:t>
                 </w:r>
                 <w:proofErr w:type="spellEnd"/>
                 <w:r>
                   <w:rPr>
-                    <w:rFonts w:ascii="Times New Roman" w:hAnsi="Times New Roman" w:cs="Times New Roman"/>
-                    <w:sz w:val="24"/>
-                    <w:szCs w:val="24"/>
+                    <w:rFonts w:cs="Times New Roman"/>
                   </w:rPr>
                   <w:t xml:space="preserve"> (</w:t>
                 </w:r>
                 <w:r>
                   <w:rPr>
-                    <w:rFonts w:ascii="Times New Roman" w:hAnsi="Times New Roman" w:cs="Times New Roman"/>
+                    <w:rFonts w:cs="Times New Roman"/>
                     <w:i/>
-                    <w:sz w:val="24"/>
-                    <w:szCs w:val="24"/>
                   </w:rPr>
                   <w:t>Crazed Fruit</w:t>
                 </w:r>
                 <w:r>
                   <w:rPr>
-                    <w:rFonts w:ascii="Times New Roman" w:hAnsi="Times New Roman" w:cs="Times New Roman"/>
-                    <w:sz w:val="24"/>
-                    <w:szCs w:val="24"/>
-                  </w:rPr>
-                  <w:t xml:space="preserve">, 1956), was </w:t>
-                </w:r>
-                <w:r>
-                  <w:rPr>
-                    <w:rFonts w:ascii="Times New Roman" w:hAnsi="Times New Roman" w:cs="Times New Roman"/>
-                    <w:sz w:val="24"/>
-                    <w:szCs w:val="24"/>
-                  </w:rPr>
-                  <w:t>one</w:t>
-                </w:r>
-                <w:r>
-                  <w:rPr>
-                    <w:rFonts w:ascii="Times New Roman" w:hAnsi="Times New Roman" w:cs="Times New Roman"/>
-                    <w:sz w:val="24"/>
-                    <w:szCs w:val="24"/>
-                  </w:rPr>
-                  <w:t xml:space="preserve"> </w:t>
-                </w:r>
-                <w:r>
-                  <w:rPr>
-                    <w:rFonts w:ascii="Times New Roman" w:hAnsi="Times New Roman" w:cs="Times New Roman"/>
-                    <w:sz w:val="24"/>
-                    <w:szCs w:val="24"/>
-                  </w:rPr>
-                  <w:t>of the</w:t>
-                </w:r>
-                <w:r>
-                  <w:rPr>
-                    <w:rFonts w:ascii="Times New Roman" w:hAnsi="Times New Roman" w:cs="Times New Roman"/>
-                    <w:sz w:val="24"/>
-                    <w:szCs w:val="24"/>
-                  </w:rPr>
-                  <w:t xml:space="preserve"> </w:t>
-                </w:r>
-                <w:r>
-                  <w:rPr>
-                    <w:rFonts w:ascii="Times New Roman" w:hAnsi="Times New Roman" w:cs="Times New Roman"/>
-                    <w:sz w:val="24"/>
-                    <w:szCs w:val="24"/>
-                  </w:rPr>
-                  <w:t>works</w:t>
-                </w:r>
-                <w:r>
-                  <w:rPr>
-                    <w:rFonts w:ascii="Times New Roman" w:hAnsi="Times New Roman" w:cs="Times New Roman"/>
-                    <w:sz w:val="24"/>
-                    <w:szCs w:val="24"/>
-                  </w:rPr>
-                  <w:t xml:space="preserve"> known as </w:t>
+                    <w:rFonts w:cs="Times New Roman"/>
+                  </w:rPr>
+                  <w:t xml:space="preserve">, 1956), was one of the works known as </w:t>
                 </w:r>
                 <w:proofErr w:type="spellStart"/>
                 <w:r>
                   <w:rPr>
-                    <w:rFonts w:ascii="Times New Roman" w:hAnsi="Times New Roman" w:cs="Times New Roman"/>
+                    <w:rFonts w:cs="Times New Roman"/>
                     <w:i/>
                     <w:iCs/>
-                    <w:sz w:val="24"/>
-                    <w:szCs w:val="24"/>
                   </w:rPr>
                   <w:t>Taiyōzoku</w:t>
                 </w:r>
                 <w:proofErr w:type="spellEnd"/>
                 <w:r>
                   <w:rPr>
-                    <w:rFonts w:ascii="Times New Roman" w:hAnsi="Times New Roman" w:cs="Times New Roman"/>
-                    <w:sz w:val="24"/>
-                    <w:szCs w:val="24"/>
-                  </w:rPr>
-                  <w:t xml:space="preserve"> (“Sun Tribe”) films</w:t>
-                </w:r>
-                <w:r>
-                  <w:rPr>
-                    <w:rFonts w:ascii="Times New Roman" w:hAnsi="Times New Roman" w:cs="Times New Roman"/>
-                    <w:sz w:val="24"/>
-                    <w:szCs w:val="24"/>
-                  </w:rPr>
-                  <w:t>, that were</w:t>
-                </w:r>
-                <w:r>
-                  <w:rPr>
-                    <w:rFonts w:ascii="Times New Roman" w:hAnsi="Times New Roman" w:cs="Times New Roman"/>
-                    <w:sz w:val="24"/>
-                    <w:szCs w:val="24"/>
-                  </w:rPr>
-                  <w:t xml:space="preserve"> adaptations of novels written by </w:t>
+                    <w:rFonts w:cs="Times New Roman"/>
+                  </w:rPr>
+                  <w:t xml:space="preserve"> (“Sun Tribe”) films, that were adaptations of novels written by </w:t>
                 </w:r>
                 <w:proofErr w:type="spellStart"/>
                 <w:r>
                   <w:rPr>
-                    <w:rFonts w:ascii="Times New Roman" w:hAnsi="Times New Roman" w:cs="Times New Roman"/>
-                    <w:sz w:val="24"/>
-                    <w:szCs w:val="24"/>
+                    <w:rFonts w:cs="Times New Roman"/>
                   </w:rPr>
                   <w:t>Shintarō</w:t>
                 </w:r>
                 <w:proofErr w:type="spellEnd"/>
                 <w:r>
                   <w:rPr>
-                    <w:rFonts w:ascii="Times New Roman" w:hAnsi="Times New Roman" w:cs="Times New Roman"/>
-                    <w:sz w:val="24"/>
-                    <w:szCs w:val="24"/>
-                  </w:rPr>
-                  <w:t xml:space="preserve"> Ishihara</w:t>
-                </w:r>
-                <w:r>
-                  <w:rPr>
-                    <w:rFonts w:ascii="Times New Roman" w:hAnsi="Times New Roman" w:cs="Times New Roman"/>
-                    <w:sz w:val="24"/>
-                    <w:szCs w:val="24"/>
-                  </w:rPr>
-                  <w:t>, and showcased rebellious youth</w:t>
-                </w:r>
-                <w:r>
-                  <w:rPr>
-                    <w:rFonts w:ascii="Times New Roman" w:hAnsi="Times New Roman" w:cs="Times New Roman"/>
-                    <w:sz w:val="24"/>
-                    <w:szCs w:val="24"/>
-                  </w:rPr>
-                  <w:t xml:space="preserve">. </w:t>
-                </w:r>
-                <w:r>
-                  <w:rPr>
-                    <w:rFonts w:ascii="Times New Roman" w:hAnsi="Times New Roman" w:cs="Times New Roman"/>
-                    <w:sz w:val="24"/>
-                    <w:szCs w:val="24"/>
-                  </w:rPr>
-                  <w:t xml:space="preserve">This </w:t>
-                </w:r>
-                <w:r>
-                  <w:rPr>
-                    <w:rFonts w:ascii="Times New Roman" w:hAnsi="Times New Roman" w:cs="Times New Roman"/>
-                    <w:sz w:val="24"/>
-                    <w:szCs w:val="24"/>
-                  </w:rPr>
-                  <w:t>film</w:t>
-                </w:r>
-                <w:r>
-                  <w:rPr>
-                    <w:rFonts w:ascii="Times New Roman" w:hAnsi="Times New Roman" w:cs="Times New Roman"/>
-                    <w:sz w:val="24"/>
-                    <w:szCs w:val="24"/>
-                  </w:rPr>
-                  <w:t xml:space="preserve"> and others</w:t>
-                </w:r>
-                <w:r>
-                  <w:rPr>
-                    <w:rFonts w:ascii="Times New Roman" w:hAnsi="Times New Roman" w:cs="Times New Roman"/>
-                    <w:sz w:val="24"/>
-                    <w:szCs w:val="24"/>
+                    <w:rFonts w:cs="Times New Roman"/>
+                  </w:rPr>
+                  <w:t xml:space="preserve"> Ishihara, and showcased rebellious youth. This film and others led critic and filmmaker, </w:t>
+                </w:r>
+                <w:proofErr w:type="spellStart"/>
+                <w:r>
+                  <w:rPr>
+                    <w:rFonts w:cs="Times New Roman"/>
+                  </w:rPr>
+                  <w:t>Ōshima</w:t>
+                </w:r>
+                <w:proofErr w:type="spellEnd"/>
+                <w:r>
+                  <w:rPr>
+                    <w:rFonts w:cs="Times New Roman"/>
                   </w:rPr>
                   <w:t xml:space="preserve"> </w:t>
                 </w:r>
-                <w:r>
-                  <w:rPr>
-                    <w:rFonts w:ascii="Times New Roman" w:hAnsi="Times New Roman" w:cs="Times New Roman"/>
-                    <w:sz w:val="24"/>
-                    <w:szCs w:val="24"/>
-                  </w:rPr>
-                  <w:t xml:space="preserve">led critic and filmmaker, </w:t>
-                </w:r>
                 <w:proofErr w:type="spellStart"/>
                 <w:r>
                   <w:rPr>
-                    <w:rFonts w:ascii="Times New Roman" w:hAnsi="Times New Roman" w:cs="Times New Roman"/>
-                    <w:sz w:val="24"/>
-                    <w:szCs w:val="24"/>
-                  </w:rPr>
-                  <w:t>Ōshima</w:t>
+                    <w:rFonts w:cs="Times New Roman"/>
+                  </w:rPr>
+                  <w:t>Nagisa</w:t>
                 </w:r>
                 <w:proofErr w:type="spellEnd"/>
                 <w:r>
                   <w:rPr>
-                    <w:rFonts w:ascii="Times New Roman" w:hAnsi="Times New Roman" w:cs="Times New Roman"/>
-                    <w:sz w:val="24"/>
-                    <w:szCs w:val="24"/>
-                  </w:rPr>
-                  <w:t xml:space="preserve"> </w:t>
+                    <w:rFonts w:cs="Times New Roman"/>
+                  </w:rPr>
+                  <w:t xml:space="preserve">, to place </w:t>
                 </w:r>
                 <w:proofErr w:type="spellStart"/>
                 <w:r>
                   <w:rPr>
-                    <w:rFonts w:ascii="Times New Roman" w:hAnsi="Times New Roman" w:cs="Times New Roman"/>
-                    <w:sz w:val="24"/>
-                    <w:szCs w:val="24"/>
-                  </w:rPr>
-                  <w:t>Nagisa</w:t>
+                    <w:rFonts w:cs="Times New Roman"/>
+                  </w:rPr>
+                  <w:t>Nakahira</w:t>
                 </w:r>
                 <w:proofErr w:type="spellEnd"/>
                 <w:r>
                   <w:rPr>
-                    <w:rFonts w:ascii="Times New Roman" w:hAnsi="Times New Roman" w:cs="Times New Roman"/>
-                    <w:sz w:val="24"/>
-                    <w:szCs w:val="24"/>
-                  </w:rPr>
-                  <w:t>,</w:t>
-                </w:r>
-                <w:r>
-                  <w:rPr>
-                    <w:rFonts w:ascii="Times New Roman" w:hAnsi="Times New Roman" w:cs="Times New Roman"/>
-                    <w:sz w:val="24"/>
-                    <w:szCs w:val="24"/>
-                  </w:rPr>
-                  <w:t xml:space="preserve"> to</w:t>
-                </w:r>
-                <w:r>
-                  <w:rPr>
-                    <w:rFonts w:ascii="Times New Roman" w:hAnsi="Times New Roman" w:cs="Times New Roman"/>
-                    <w:sz w:val="24"/>
-                    <w:szCs w:val="24"/>
-                  </w:rPr>
-                  <w:t xml:space="preserve"> </w:t>
-                </w:r>
-                <w:r>
-                  <w:rPr>
-                    <w:rFonts w:ascii="Times New Roman" w:hAnsi="Times New Roman" w:cs="Times New Roman"/>
-                    <w:sz w:val="24"/>
-                    <w:szCs w:val="24"/>
-                  </w:rPr>
-                  <w:t>place</w:t>
-                </w:r>
-                <w:r>
-                  <w:rPr>
-                    <w:rFonts w:ascii="Times New Roman" w:hAnsi="Times New Roman" w:cs="Times New Roman"/>
-                    <w:sz w:val="24"/>
-                    <w:szCs w:val="24"/>
-                  </w:rPr>
-                  <w:t xml:space="preserve"> </w:t>
+                    <w:rFonts w:cs="Times New Roman"/>
+                  </w:rPr>
+                  <w:t xml:space="preserve"> among the New Modernists of Japanese cinema, spotlighting in particular his experiments with narrative and cinematic form. </w:t>
                 </w:r>
                 <w:proofErr w:type="spellStart"/>
                 <w:r>
                   <w:rPr>
-                    <w:rFonts w:ascii="Times New Roman" w:hAnsi="Times New Roman" w:cs="Times New Roman"/>
-                    <w:sz w:val="24"/>
-                    <w:szCs w:val="24"/>
+                    <w:rFonts w:cs="Times New Roman"/>
                   </w:rPr>
                   <w:t>Nakahira</w:t>
                 </w:r>
                 <w:proofErr w:type="spellEnd"/>
                 <w:r>
                   <w:rPr>
-                    <w:rFonts w:ascii="Times New Roman" w:hAnsi="Times New Roman" w:cs="Times New Roman"/>
-                    <w:sz w:val="24"/>
-                    <w:szCs w:val="24"/>
-                  </w:rPr>
-                  <w:t xml:space="preserve"> among the New Modernists of Japanese cinema</w:t>
-                </w:r>
-                <w:r>
-                  <w:rPr>
-                    <w:rFonts w:ascii="Times New Roman" w:hAnsi="Times New Roman" w:cs="Times New Roman"/>
-                    <w:sz w:val="24"/>
-                    <w:szCs w:val="24"/>
-                  </w:rPr>
-                  <w:t>, spotlighting in particular his experiments with narrative and cinematic form</w:t>
-                </w:r>
-                <w:r>
-                  <w:rPr>
-                    <w:rFonts w:ascii="Times New Roman" w:hAnsi="Times New Roman" w:cs="Times New Roman"/>
-                    <w:sz w:val="24"/>
-                    <w:szCs w:val="24"/>
-                  </w:rPr>
-                  <w:t xml:space="preserve">. </w:t>
+                    <w:rFonts w:cs="Times New Roman"/>
+                  </w:rPr>
+                  <w:t xml:space="preserve">, however, was not always as radical in his filmmaking as the directors who would later form the “New Wave.”  He was also involved in mainstream cinema, writing and directing, for example, </w:t>
                 </w:r>
                 <w:proofErr w:type="spellStart"/>
                 <w:r>
                   <w:rPr>
-                    <w:rFonts w:ascii="Times New Roman" w:hAnsi="Times New Roman" w:cs="Times New Roman"/>
-                    <w:sz w:val="24"/>
-                    <w:szCs w:val="24"/>
-                  </w:rPr>
-                  <w:t>Nakahira</w:t>
-                </w:r>
-                <w:proofErr w:type="spellEnd"/>
-                <w:r>
-                  <w:rPr>
-                    <w:rFonts w:ascii="Times New Roman" w:hAnsi="Times New Roman" w:cs="Times New Roman"/>
-                    <w:sz w:val="24"/>
-                    <w:szCs w:val="24"/>
-                  </w:rPr>
-                  <w:t>, however,</w:t>
-                </w:r>
-                <w:r>
-                  <w:rPr>
-                    <w:rFonts w:ascii="Times New Roman" w:hAnsi="Times New Roman" w:cs="Times New Roman"/>
-                    <w:sz w:val="24"/>
-                    <w:szCs w:val="24"/>
-                  </w:rPr>
-                  <w:t xml:space="preserve"> was not always as radical in his filmmaking </w:t>
-                </w:r>
-                <w:r>
-                  <w:rPr>
-                    <w:rFonts w:ascii="Times New Roman" w:hAnsi="Times New Roman" w:cs="Times New Roman"/>
-                    <w:sz w:val="24"/>
-                    <w:szCs w:val="24"/>
-                  </w:rPr>
-                  <w:t xml:space="preserve">as the </w:t>
-                </w:r>
-                <w:r>
-                  <w:rPr>
-                    <w:rFonts w:ascii="Times New Roman" w:hAnsi="Times New Roman" w:cs="Times New Roman"/>
-                    <w:sz w:val="24"/>
-                    <w:szCs w:val="24"/>
-                  </w:rPr>
-                  <w:t xml:space="preserve">directors who would later </w:t>
-                </w:r>
-                <w:r>
-                  <w:rPr>
-                    <w:rFonts w:ascii="Times New Roman" w:hAnsi="Times New Roman" w:cs="Times New Roman"/>
-                    <w:sz w:val="24"/>
-                    <w:szCs w:val="24"/>
-                  </w:rPr>
-                  <w:t>form</w:t>
-                </w:r>
-                <w:r>
-                  <w:rPr>
-                    <w:rFonts w:ascii="Times New Roman" w:hAnsi="Times New Roman" w:cs="Times New Roman"/>
-                    <w:sz w:val="24"/>
-                    <w:szCs w:val="24"/>
-                  </w:rPr>
-                  <w:t xml:space="preserve"> the “New Wave.”  He was also involved in mainstream cinema</w:t>
-                </w:r>
-                <w:r>
-                  <w:rPr>
-                    <w:rFonts w:ascii="Times New Roman" w:hAnsi="Times New Roman" w:cs="Times New Roman"/>
-                    <w:sz w:val="24"/>
-                    <w:szCs w:val="24"/>
-                  </w:rPr>
-                  <w:t>, writing and directing, f</w:t>
-                </w:r>
-                <w:r>
-                  <w:rPr>
-                    <w:rFonts w:ascii="Times New Roman" w:hAnsi="Times New Roman" w:cs="Times New Roman"/>
-                    <w:sz w:val="24"/>
-                    <w:szCs w:val="24"/>
-                  </w:rPr>
-                  <w:t xml:space="preserve">or example, </w:t>
-                </w:r>
-                <w:proofErr w:type="spellStart"/>
-                <w:r>
-                  <w:rPr>
-                    <w:rFonts w:ascii="Times New Roman" w:hAnsi="Times New Roman" w:cs="Times New Roman"/>
+                    <w:rFonts w:cs="Times New Roman"/>
                     <w:i/>
                     <w:iCs/>
-                    <w:sz w:val="24"/>
-                    <w:szCs w:val="24"/>
                   </w:rPr>
                   <w:t>Kurenai</w:t>
                 </w:r>
                 <w:proofErr w:type="spellEnd"/>
                 <w:r>
                   <w:rPr>
-                    <w:rFonts w:ascii="Times New Roman" w:hAnsi="Times New Roman" w:cs="Times New Roman"/>
+                    <w:rFonts w:cs="Times New Roman"/>
                     <w:i/>
                     <w:iCs/>
-                    <w:sz w:val="24"/>
-                    <w:szCs w:val="24"/>
                   </w:rPr>
                   <w:t xml:space="preserve"> no </w:t>
                 </w:r>
                 <w:proofErr w:type="spellStart"/>
                 <w:r>
                   <w:rPr>
-                    <w:rFonts w:ascii="Times New Roman" w:hAnsi="Times New Roman" w:cs="Times New Roman"/>
+                    <w:rFonts w:cs="Times New Roman"/>
                     <w:i/>
                     <w:iCs/>
-                    <w:sz w:val="24"/>
-                    <w:szCs w:val="24"/>
                   </w:rPr>
                   <w:t>tsubasa</w:t>
                 </w:r>
                 <w:proofErr w:type="spellEnd"/>
                 <w:r>
                   <w:rPr>
-                    <w:rFonts w:ascii="Times New Roman" w:hAnsi="Times New Roman" w:cs="Times New Roman"/>
-                    <w:sz w:val="24"/>
-                    <w:szCs w:val="24"/>
+                    <w:rFonts w:cs="Times New Roman"/>
                   </w:rPr>
                   <w:t xml:space="preserve"> (</w:t>
                 </w:r>
                 <w:r>
                   <w:rPr>
-                    <w:rFonts w:ascii="Times New Roman" w:hAnsi="Times New Roman" w:cs="Times New Roman"/>
+                    <w:rFonts w:cs="Times New Roman"/>
                     <w:i/>
-                    <w:sz w:val="24"/>
-                    <w:szCs w:val="24"/>
                   </w:rPr>
                   <w:t>Crimson Wings</w:t>
                 </w:r>
                 <w:r>
                   <w:rPr>
-                    <w:rFonts w:ascii="Times New Roman" w:hAnsi="Times New Roman" w:cs="Times New Roman"/>
-                    <w:sz w:val="24"/>
-                    <w:szCs w:val="24"/>
-                  </w:rPr>
-                  <w:t>)</w:t>
-                </w:r>
-                <w:r>
-                  <w:rPr>
-                    <w:rFonts w:ascii="Times New Roman" w:hAnsi="Times New Roman" w:cs="Times New Roman"/>
-                    <w:sz w:val="24"/>
-                    <w:szCs w:val="24"/>
-                  </w:rPr>
-                  <w:t xml:space="preserve"> </w:t>
-                </w:r>
-                <w:r>
-                  <w:rPr>
-                    <w:rFonts w:ascii="Times New Roman" w:hAnsi="Times New Roman" w:cs="Times New Roman"/>
-                    <w:sz w:val="24"/>
-                    <w:szCs w:val="24"/>
-                  </w:rPr>
-                  <w:t xml:space="preserve">in 1958, a sensational blockbuster that became one of the decade’s biggest </w:t>
-                </w:r>
-                <w:r>
-                  <w:rPr>
-                    <w:rFonts w:ascii="Times New Roman" w:hAnsi="Times New Roman" w:cs="Times New Roman"/>
-                    <w:sz w:val="24"/>
-                    <w:szCs w:val="24"/>
-                  </w:rPr>
-                  <w:t xml:space="preserve">box-office </w:t>
-                </w:r>
-                <w:r>
-                  <w:rPr>
-                    <w:rFonts w:ascii="Times New Roman" w:hAnsi="Times New Roman" w:cs="Times New Roman"/>
-                    <w:sz w:val="24"/>
-                    <w:szCs w:val="24"/>
-                  </w:rPr>
-                  <w:t xml:space="preserve">successes. In the latter half of the 1960s, </w:t>
+                    <w:rFonts w:cs="Times New Roman"/>
+                  </w:rPr>
+                  <w:t xml:space="preserve">) in 1958, a sensational blockbuster that became one of the decade’s biggest box-office successes. In the latter half of the 1960s, </w:t>
                 </w:r>
                 <w:proofErr w:type="spellStart"/>
                 <w:r>
                   <w:rPr>
-                    <w:rFonts w:ascii="Times New Roman" w:hAnsi="Times New Roman" w:cs="Times New Roman"/>
-                    <w:sz w:val="24"/>
-                    <w:szCs w:val="24"/>
+                    <w:rFonts w:cs="Times New Roman"/>
                   </w:rPr>
                   <w:t>Nakahira</w:t>
                 </w:r>
                 <w:proofErr w:type="spellEnd"/>
                 <w:r>
                   <w:rPr>
-                    <w:rFonts w:ascii="Times New Roman" w:hAnsi="Times New Roman" w:cs="Times New Roman"/>
-                    <w:sz w:val="24"/>
-                    <w:szCs w:val="24"/>
+                    <w:rFonts w:cs="Times New Roman"/>
                   </w:rPr>
                   <w:t xml:space="preserve"> became one of the early transnational directors of the </w:t>
                 </w:r>
                 <w:proofErr w:type="spellStart"/>
                 <w:r>
                   <w:rPr>
-                    <w:rFonts w:ascii="Times New Roman" w:hAnsi="Times New Roman" w:cs="Times New Roman"/>
-                    <w:sz w:val="24"/>
-                    <w:szCs w:val="24"/>
+                    <w:rFonts w:cs="Times New Roman"/>
                   </w:rPr>
                   <w:t>postwar</w:t>
                 </w:r>
                 <w:proofErr w:type="spellEnd"/>
                 <w:r>
                   <w:rPr>
-                    <w:rFonts w:ascii="Times New Roman" w:hAnsi="Times New Roman" w:cs="Times New Roman"/>
-                    <w:sz w:val="24"/>
-                    <w:szCs w:val="24"/>
+                    <w:rFonts w:cs="Times New Roman"/>
                   </w:rPr>
                   <w:t xml:space="preserve"> era, working in Hong Kong where he directed films for the Shaw Brothers Studio.</w:t>
                 </w:r>
@@ -1829,9 +1044,7 @@
               <w:p>
                 <w:pPr>
                   <w:rPr>
-                    <w:rFonts w:ascii="Times New Roman" w:hAnsi="Times New Roman" w:cs="Times New Roman"/>
-                    <w:sz w:val="24"/>
-                    <w:szCs w:val="24"/>
+                    <w:rFonts w:cs="Times New Roman"/>
                   </w:rPr>
                 </w:pPr>
               </w:p>
@@ -1897,13 +1110,7 @@
                   <w:rPr>
                     <w:rFonts w:eastAsia="Times New Roman"/>
                   </w:rPr>
-                  <w:t xml:space="preserve">, </w:t>
-                </w:r>
-                <w:r>
-                  <w:rPr>
-                    <w:rFonts w:eastAsia="Times New Roman"/>
-                  </w:rPr>
-                  <w:t>1956)</w:t>
+                  <w:t>, 1956)</w:t>
                 </w:r>
               </w:p>
               <w:p>
@@ -1960,13 +1167,7 @@
                   <w:rPr>
                     <w:rFonts w:eastAsia="Times New Roman"/>
                   </w:rPr>
-                  <w:t xml:space="preserve">, </w:t>
-                </w:r>
-                <w:r>
-                  <w:rPr>
-                    <w:rFonts w:eastAsia="Times New Roman"/>
-                  </w:rPr>
-                  <w:t>1958)</w:t>
+                  <w:t>, 1958)</w:t>
                 </w:r>
               </w:p>
               <w:p>
@@ -2059,13 +1260,7 @@
                   <w:rPr>
                     <w:rFonts w:eastAsia="Times New Roman"/>
                   </w:rPr>
-                  <w:t xml:space="preserve">, </w:t>
-                </w:r>
-                <w:r>
-                  <w:rPr>
-                    <w:rFonts w:eastAsia="Times New Roman"/>
-                  </w:rPr>
-                  <w:t>1964)</w:t>
+                  <w:t>, 1964)</w:t>
                 </w:r>
               </w:p>
               <w:p>
@@ -2112,13 +1307,7 @@
                   <w:rPr>
                     <w:rFonts w:eastAsia="Times New Roman"/>
                   </w:rPr>
-                  <w:t xml:space="preserve">, </w:t>
-                </w:r>
-                <w:r>
-                  <w:rPr>
-                    <w:rFonts w:eastAsia="Times New Roman"/>
-                  </w:rPr>
-                  <w:t>1964)</w:t>
+                  <w:t>, 1964)</w:t>
                 </w:r>
               </w:p>
               <w:p>
@@ -2193,13 +1382,7 @@
                   <w:rPr>
                     <w:rFonts w:eastAsia="Times New Roman"/>
                   </w:rPr>
-                  <w:t xml:space="preserve">, </w:t>
-                </w:r>
-                <w:r>
-                  <w:rPr>
-                    <w:rFonts w:eastAsia="Times New Roman"/>
-                  </w:rPr>
-                  <w:t>1968)</w:t>
+                  <w:t>, 1968)</w:t>
                 </w:r>
               </w:p>
               <w:p>
@@ -2250,31 +1433,7 @@
                       <w:i/>
                       <w:iCs/>
                     </w:rPr>
-                    <w:t>chimim</w:t>
-                  </w:r>
-                  <w:r>
-                    <w:rPr>
-                      <w:rFonts w:eastAsia="Times New Roman"/>
-                      <w:i/>
-                      <w:iCs/>
-                    </w:rPr>
-                    <w:t>ō</w:t>
-                  </w:r>
-                  <w:r>
-                    <w:rPr>
-                      <w:rFonts w:eastAsia="Times New Roman"/>
-                      <w:i/>
-                      <w:iCs/>
-                    </w:rPr>
-                    <w:t>ry</w:t>
-                  </w:r>
-                  <w:r>
-                    <w:rPr>
-                      <w:rFonts w:eastAsia="Times New Roman"/>
-                      <w:i/>
-                      <w:iCs/>
-                    </w:rPr>
-                    <w:t>ō</w:t>
+                    <w:t>chimimōryō</w:t>
                   </w:r>
                   <w:proofErr w:type="spellEnd"/>
                 </w:hyperlink>
@@ -2295,13 +1454,7 @@
                   <w:rPr>
                     <w:rFonts w:eastAsia="Times New Roman"/>
                   </w:rPr>
-                  <w:t xml:space="preserve">, </w:t>
-                </w:r>
-                <w:r>
-                  <w:rPr>
-                    <w:rFonts w:eastAsia="Times New Roman"/>
-                  </w:rPr>
-                  <w:t>1971)</w:t>
+                  <w:t>, 1971)</w:t>
                 </w:r>
               </w:p>
             </w:tc>
@@ -2343,6 +1496,7 @@
                     <w:id w:val="-330068613"/>
                     <w:citation/>
                   </w:sdtPr>
+                  <w:sdtEndPr/>
                   <w:sdtContent>
                     <w:r>
                       <w:fldChar w:fldCharType="begin"/>
@@ -2369,8 +1523,6 @@
                   </w:sdtContent>
                 </w:sdt>
               </w:p>
-              <w:bookmarkStart w:id="0" w:name="_GoBack" w:displacedByCustomXml="next"/>
-              <w:bookmarkEnd w:id="0" w:displacedByCustomXml="next"/>
             </w:sdtContent>
           </w:sdt>
         </w:tc>
@@ -4380,6 +3532,10 @@
     <w:compatSetting w:name="enableOpenTypeFeatures" w:uri="http://schemas.microsoft.com/office/word" w:val="1"/>
     <w:compatSetting w:name="doNotFlipMirrorIndents" w:uri="http://schemas.microsoft.com/office/word" w:val="1"/>
   </w:compat>
+  <w:rsids>
+    <w:rsidRoot w:val="000A2EB9"/>
+    <w:rsid w:val="000A2EB9"/>
+  </w:rsids>
   <m:mathPr>
     <m:mathFont m:val="Cambria Math"/>
     <m:brkBin m:val="before"/>
@@ -5120,7 +4276,7 @@
   <a:extraClrSchemeLst/>
   <a:extLst>
     <a:ext uri="{05A4C25C-085E-4340-85A3-A5531E510DB2}">
-      <thm15:themeFamily xmlns:thm15="http://schemas.microsoft.com/office/thememl/2012/main" xmlns="" name="Office Theme" id="{62F939B6-93AF-4DB8-9C6B-D6C7DFDC589F}" vid="{4A3C46E8-61CC-4603-A589-7422A47A8E4A}"/>
+      <thm15:themeFamily xmlns="" xmlns:thm15="http://schemas.microsoft.com/office/thememl/2012/main" name="Office Theme" id="{62F939B6-93AF-4DB8-9C6B-D6C7DFDC589F}" vid="{4A3C46E8-61CC-4603-A589-7422A47A8E4A}"/>
     </a:ext>
   </a:extLst>
 </a:theme>
@@ -5152,7 +4308,7 @@
 </file>
 
 <file path=customXml/itemProps1.xml><?xml version="1.0" encoding="utf-8"?>
-<ds:datastoreItem xmlns:ds="http://schemas.openxmlformats.org/officeDocument/2006/customXml" ds:itemID="{239433C5-8206-FA49-9AF7-15086DB70261}">
+<ds:datastoreItem xmlns:ds="http://schemas.openxmlformats.org/officeDocument/2006/customXml" ds:itemID="{E53DD1BB-69B8-7F48-9917-FE31F067500B}">
   <ds:schemaRefs>
     <ds:schemaRef ds:uri="http://schemas.openxmlformats.org/officeDocument/2006/bibliography"/>
   </ds:schemaRefs>

</xml_diff>